<commit_message>
finalized proposal draft + added link to portal
</commit_message>
<xml_diff>
--- a/project/ISEA2017-CreativeCall-AdamRosado.docx
+++ b/project/ISEA2017-CreativeCall-AdamRosado.docx
@@ -159,12 +159,14 @@
                 <w:lang w:val="en-US"/>
               </w:rPr>
             </w:pPr>
-            <w:r>
-              <w:rPr>
-                <w:lang w:val="en-US"/>
-              </w:rPr>
-              <w:t>TBD</w:t>
-            </w:r>
+            <w:proofErr w:type="spellStart"/>
+            <w:r>
+              <w:rPr>
+                <w:lang w:val="en-US"/>
+              </w:rPr>
+              <w:t>Zandbox</w:t>
+            </w:r>
+            <w:proofErr w:type="spellEnd"/>
           </w:p>
           <w:p>
             <w:pPr>
@@ -638,12 +640,120 @@
                 <w:lang w:val="en-US"/>
               </w:rPr>
             </w:pPr>
-            <w:r>
-              <w:rPr>
-                <w:lang w:val="en-US"/>
-              </w:rPr>
-              <w:t xml:space="preserve">[TBD] is an interactive anxiety-relieving meditation webapp that simulates a zen garden and the calming, grounding and peaceful qualities found within. </w:t>
-            </w:r>
+            <w:proofErr w:type="spellStart"/>
+            <w:r>
+              <w:rPr>
+                <w:lang w:val="en-US"/>
+              </w:rPr>
+              <w:t>Zandbox</w:t>
+            </w:r>
+            <w:proofErr w:type="spellEnd"/>
+            <w:r>
+              <w:rPr>
+                <w:lang w:val="en-US"/>
+              </w:rPr>
+              <w:t xml:space="preserve"> is an interactive web</w:t>
+            </w:r>
+            <w:r>
+              <w:rPr>
+                <w:lang w:val="en-US"/>
+              </w:rPr>
+              <w:t xml:space="preserve"> </w:t>
+            </w:r>
+            <w:r>
+              <w:rPr>
+                <w:lang w:val="en-US"/>
+              </w:rPr>
+              <w:t xml:space="preserve">app that </w:t>
+            </w:r>
+            <w:r>
+              <w:rPr>
+                <w:lang w:val="en-US"/>
+              </w:rPr>
+              <w:t>hopes to bring you a few moments of inner peace by immersing</w:t>
+            </w:r>
+            <w:r>
+              <w:rPr>
+                <w:lang w:val="en-US"/>
+              </w:rPr>
+              <w:t xml:space="preserve"> </w:t>
+            </w:r>
+            <w:r>
+              <w:rPr>
+                <w:lang w:val="en-US"/>
+              </w:rPr>
+              <w:t xml:space="preserve">you </w:t>
+            </w:r>
+            <w:r>
+              <w:rPr>
+                <w:lang w:val="en-US"/>
+              </w:rPr>
+              <w:t xml:space="preserve">in </w:t>
+            </w:r>
+            <w:r>
+              <w:rPr>
+                <w:lang w:val="en-US"/>
+              </w:rPr>
+              <w:t xml:space="preserve">a </w:t>
+            </w:r>
+            <w:r>
+              <w:rPr>
+                <w:lang w:val="en-US"/>
+              </w:rPr>
+              <w:t>virtual Zen</w:t>
+            </w:r>
+            <w:r>
+              <w:rPr>
+                <w:lang w:val="en-US"/>
+              </w:rPr>
+              <w:t xml:space="preserve"> garden</w:t>
+            </w:r>
+            <w:r>
+              <w:rPr>
+                <w:lang w:val="en-US"/>
+              </w:rPr>
+              <w:t xml:space="preserve"> with three areas: sand and stone garden, koi pond</w:t>
+            </w:r>
+            <w:r>
+              <w:rPr>
+                <w:lang w:val="en-US"/>
+              </w:rPr>
+              <w:t xml:space="preserve">, and Bonsai. </w:t>
+            </w:r>
+            <w:r>
+              <w:rPr>
+                <w:lang w:val="en-US"/>
+              </w:rPr>
+              <w:t xml:space="preserve">You </w:t>
+            </w:r>
+            <w:r>
+              <w:rPr>
+                <w:lang w:val="en-US"/>
+              </w:rPr>
+              <w:t xml:space="preserve">may choose to either interact with and manipulate objects in these three areas or simply observe; </w:t>
+            </w:r>
+            <w:r>
+              <w:rPr>
+                <w:lang w:val="en-US"/>
+              </w:rPr>
+              <w:t xml:space="preserve">there is no right or wrong way to play with </w:t>
+            </w:r>
+            <w:proofErr w:type="spellStart"/>
+            <w:r>
+              <w:rPr>
+                <w:lang w:val="en-US"/>
+              </w:rPr>
+              <w:t>Zandbox</w:t>
+            </w:r>
+            <w:proofErr w:type="spellEnd"/>
+            <w:r>
+              <w:rPr>
+                <w:lang w:val="en-US"/>
+              </w:rPr>
+              <w:t xml:space="preserve">. </w:t>
+            </w:r>
+            <w:bookmarkStart w:id="0" w:name="_GoBack"/>
+            <w:bookmarkEnd w:id="0"/>
           </w:p>
           <w:p>
             <w:pPr>
@@ -775,7 +885,23 @@
           <w:color w:val="C0504D" w:themeColor="accent2"/>
           <w:lang w:val="en-US"/>
         </w:rPr>
-        <w:t>From glenda: I’m not sure what they will be asking in this field, but I imagine they will want to see how you connect your content to the ISEA call, so that is what I would like you to write here</w:t>
+        <w:t xml:space="preserve">From </w:t>
+      </w:r>
+      <w:proofErr w:type="spellStart"/>
+      <w:r>
+        <w:rPr>
+          <w:color w:val="C0504D" w:themeColor="accent2"/>
+          <w:lang w:val="en-US"/>
+        </w:rPr>
+        <w:t>glenda</w:t>
+      </w:r>
+      <w:proofErr w:type="spellEnd"/>
+      <w:r>
+        <w:rPr>
+          <w:color w:val="C0504D" w:themeColor="accent2"/>
+          <w:lang w:val="en-US"/>
+        </w:rPr>
+        <w:t>: I’m not sure what they will be asking in this field, but I imagine they will want to see how you connect your content to the ISEA call, so that is what I would like you to write here</w:t>
       </w:r>
       <w:r>
         <w:rPr>
@@ -859,8 +985,6 @@
               </w:rPr>
               <w:t>at war; struggling internally. My goal is to help make this struggle more manageable by providing at least a few minutes of inner peace.</w:t>
             </w:r>
-            <w:bookmarkStart w:id="0" w:name="_GoBack"/>
-            <w:bookmarkEnd w:id="0"/>
           </w:p>
           <w:p>
             <w:pPr>
@@ -3025,7 +3149,7 @@
 </file>
 
 <file path=customXml/itemProps1.xml><?xml version="1.0" encoding="utf-8"?>
-<ds:datastoreItem xmlns:ds="http://schemas.openxmlformats.org/officeDocument/2006/customXml" ds:itemID="{4D4DEDC3-F7AD-014C-8423-0D4FFBB7AD26}">
+<ds:datastoreItem xmlns:ds="http://schemas.openxmlformats.org/officeDocument/2006/customXml" ds:itemID="{6A305AFE-9275-2C47-B477-5D76A1E0FA17}">
   <ds:schemaRefs>
     <ds:schemaRef ds:uri="http://schemas.openxmlformats.org/officeDocument/2006/bibliography"/>
   </ds:schemaRefs>

</xml_diff>

<commit_message>
Added isea proposal (revised) & link to proposal on portal.
</commit_message>
<xml_diff>
--- a/project/ISEA2017-CreativeCall-AdamRosado.docx
+++ b/project/ISEA2017-CreativeCall-AdamRosado.docx
@@ -159,12 +159,14 @@
                 <w:lang w:val="en-US"/>
               </w:rPr>
             </w:pPr>
+            <w:proofErr w:type="spellStart"/>
             <w:r>
               <w:rPr>
                 <w:lang w:val="en-US"/>
               </w:rPr>
               <w:t>Zandbox</w:t>
             </w:r>
+            <w:proofErr w:type="spellEnd"/>
           </w:p>
           <w:p>
             <w:pPr>
@@ -527,14 +529,14 @@
               </w:rPr>
               <w:t xml:space="preserve">Zen gardens and koi ponds are considered calming, meditative spaces. </w:t>
             </w:r>
+            <w:proofErr w:type="spellStart"/>
             <w:r>
               <w:rPr>
                 <w:lang w:val="en-US"/>
               </w:rPr>
               <w:t>Zandbox</w:t>
             </w:r>
-            <w:bookmarkStart w:id="0" w:name="_GoBack"/>
-            <w:bookmarkEnd w:id="0"/>
+            <w:proofErr w:type="spellEnd"/>
             <w:r>
               <w:rPr>
                 <w:lang w:val="en-US"/>
@@ -646,12 +648,14 @@
                 <w:lang w:val="en-US"/>
               </w:rPr>
             </w:pPr>
+            <w:proofErr w:type="spellStart"/>
             <w:r>
               <w:rPr>
                 <w:lang w:val="en-US"/>
               </w:rPr>
               <w:t>Zandbox</w:t>
             </w:r>
+            <w:proofErr w:type="spellEnd"/>
             <w:r>
               <w:rPr>
                 <w:lang w:val="en-US"/>
@@ -740,7 +744,21 @@
               <w:rPr>
                 <w:lang w:val="en-US"/>
               </w:rPr>
-              <w:t xml:space="preserve">there is no right or wrong way to play with Zandbox. </w:t>
+              <w:t xml:space="preserve">there is no right or wrong way to play with </w:t>
+            </w:r>
+            <w:proofErr w:type="spellStart"/>
+            <w:r>
+              <w:rPr>
+                <w:lang w:val="en-US"/>
+              </w:rPr>
+              <w:t>Zandbox</w:t>
+            </w:r>
+            <w:proofErr w:type="spellEnd"/>
+            <w:r>
+              <w:rPr>
+                <w:lang w:val="en-US"/>
+              </w:rPr>
+              <w:t xml:space="preserve">. </w:t>
             </w:r>
           </w:p>
           <w:p>
@@ -873,7 +891,23 @@
           <w:color w:val="C0504D" w:themeColor="accent2"/>
           <w:lang w:val="en-US"/>
         </w:rPr>
-        <w:t>From glenda: I’m not sure what they will be asking in this field, but I imagine they will want to see how you connect your content to the ISEA call, so that is what I would like you to write here</w:t>
+        <w:t xml:space="preserve">From </w:t>
+      </w:r>
+      <w:proofErr w:type="spellStart"/>
+      <w:r>
+        <w:rPr>
+          <w:color w:val="C0504D" w:themeColor="accent2"/>
+          <w:lang w:val="en-US"/>
+        </w:rPr>
+        <w:t>glenda</w:t>
+      </w:r>
+      <w:proofErr w:type="spellEnd"/>
+      <w:r>
+        <w:rPr>
+          <w:color w:val="C0504D" w:themeColor="accent2"/>
+          <w:lang w:val="en-US"/>
+        </w:rPr>
+        <w:t>: I’m not sure what they will be asking in this field, but I imagine they will want to see how you connect your content to the ISEA call, so that is what I would like you to write here</w:t>
       </w:r>
       <w:r>
         <w:rPr>
@@ -1106,7 +1140,21 @@
               <w:rPr>
                 <w:lang w:val="en-US"/>
               </w:rPr>
-              <w:t xml:space="preserve">has a passion for front-end development, music and technology. He wants to see more resources devoted towards college students who are struggling with physical, mental, emotional and financial wellness. </w:t>
+              <w:t xml:space="preserve">has a passion for front-end development, music and technology. He wants to see more resources devoted towards college students who are struggling with physical, mental, emotional </w:t>
+            </w:r>
+            <w:bookmarkStart w:id="0" w:name="_GoBack"/>
+            <w:r>
+              <w:rPr>
+                <w:lang w:val="en-US"/>
+              </w:rPr>
+              <w:t xml:space="preserve">and </w:t>
+            </w:r>
+            <w:bookmarkEnd w:id="0"/>
+            <w:r>
+              <w:rPr>
+                <w:lang w:val="en-US"/>
+              </w:rPr>
+              <w:t xml:space="preserve">financial wellness. </w:t>
             </w:r>
           </w:p>
           <w:p>
@@ -3121,7 +3169,7 @@
 </file>
 
 <file path=customXml/itemProps1.xml><?xml version="1.0" encoding="utf-8"?>
-<ds:datastoreItem xmlns:ds="http://schemas.openxmlformats.org/officeDocument/2006/customXml" ds:itemID="{6C8AD565-9E29-1247-BA61-1255881341EC}">
+<ds:datastoreItem xmlns:ds="http://schemas.openxmlformats.org/officeDocument/2006/customXml" ds:itemID="{82CF6416-EB72-0340-BD69-4878AAE1ECAA}">
   <ds:schemaRefs>
     <ds:schemaRef ds:uri="http://schemas.openxmlformats.org/officeDocument/2006/bibliography"/>
   </ds:schemaRefs>

</xml_diff>